<commit_message>
Adding module 2 file
</commit_message>
<xml_diff>
--- a/module-1/kovacic_module1-2gitdirectory.docx
+++ b/module-1/kovacic_module1-2gitdirectory.docx
@@ -73,25 +73,7 @@
           <w:szCs w:val="24"/>
           <w:rtl w:val="0"/>
         </w:rPr>
-        <w:t xml:space="preserve">Link to your GitHub repository: </w:t>
-      </w:r>
-      <w:hyperlink r:id="rId6">
-        <w:r>
-          <w:rPr>
-            <w:rFonts w:ascii="Times New Roman" w:cs="Times New Roman" w:eastAsia="Times New Roman" w:hAnsi="Times New Roman"/>
-            <w:color w:val="1155cc"/>
-            <w:sz w:val="24"/>
-            <w:szCs w:val="24"/>
-            <w:u w:val="single"/>
-            <w:rtl w:val="0"/>
-          </w:rPr>
-          <w:t xml:space="preserve">https://github.com/jestpurr/csd-310.git</w:t>
-        </w:r>
-      </w:hyperlink>
-      <w:r>
-        <w:rPr>
-          <w:rtl w:val="0"/>
-        </w:rPr>
+        <w:t xml:space="preserve">Link to your GitHub repository: https://github.com/jestpurr/csd-310</w:t>
       </w:r>
     </w:p>
     <w:p>
@@ -121,7 +103,7 @@
         </w:rPr>
         <w:drawing>
           <wp:inline distB="114300" distT="114300" distL="114300" distR="114300">
-            <wp:extent cx="5943600" cy="2679700"/>
+            <wp:extent cx="5943600" cy="3060700"/>
             <wp:effectExtent b="0" l="0" r="0" t="0"/>
             <wp:docPr id="1" name="image2.png"/>
             <a:graphic>
@@ -129,6 +111,54 @@
                 <pic:pic>
                   <pic:nvPicPr>
                     <pic:cNvPr id="0" name="image2.png"/>
+                    <pic:cNvPicPr preferRelativeResize="0"/>
+                  </pic:nvPicPr>
+                  <pic:blipFill>
+                    <a:blip r:embed="rId6"/>
+                    <a:srcRect b="0" l="0" r="0" t="0"/>
+                    <a:stretch>
+                      <a:fillRect/>
+                    </a:stretch>
+                  </pic:blipFill>
+                  <pic:spPr>
+                    <a:xfrm>
+                      <a:off x="0" y="0"/>
+                      <a:ext cx="5943600" cy="3060700"/>
+                    </a:xfrm>
+                    <a:prstGeom prst="rect"/>
+                    <a:ln/>
+                  </pic:spPr>
+                </pic:pic>
+              </a:graphicData>
+            </a:graphic>
+          </wp:inline>
+        </w:drawing>
+      </w:r>
+      <w:r>
+        <w:rPr>
+          <w:rFonts w:ascii="Times New Roman" w:cs="Times New Roman" w:eastAsia="Times New Roman" w:hAnsi="Times New Roman"/>
+          <w:sz w:val="24"/>
+          <w:szCs w:val="24"/>
+          <w:rtl w:val="0"/>
+        </w:rPr>
+        <w:br w:type="textWrapping"/>
+      </w:r>
+      <w:r>
+        <w:rPr>
+          <w:rFonts w:ascii="Times New Roman" w:cs="Times New Roman" w:eastAsia="Times New Roman" w:hAnsi="Times New Roman"/>
+          <w:sz w:val="24"/>
+          <w:szCs w:val="24"/>
+        </w:rPr>
+        <w:drawing>
+          <wp:inline distB="114300" distT="114300" distL="114300" distR="114300">
+            <wp:extent cx="5943600" cy="1460500"/>
+            <wp:effectExtent b="0" l="0" r="0" t="0"/>
+            <wp:docPr id="4" name="image1.png"/>
+            <a:graphic>
+              <a:graphicData uri="http://schemas.openxmlformats.org/drawingml/2006/picture">
+                <pic:pic>
+                  <pic:nvPicPr>
+                    <pic:cNvPr id="0" name="image1.png"/>
                     <pic:cNvPicPr preferRelativeResize="0"/>
                   </pic:nvPicPr>
                   <pic:blipFill>
@@ -141,7 +171,7 @@
                   <pic:spPr>
                     <a:xfrm>
                       <a:off x="0" y="0"/>
-                      <a:ext cx="5943600" cy="2679700"/>
+                      <a:ext cx="5943600" cy="1460500"/>
                     </a:xfrm>
                     <a:prstGeom prst="rect"/>
                     <a:ln/>
@@ -185,18 +215,66 @@
         </w:rPr>
         <w:drawing>
           <wp:inline distB="114300" distT="114300" distL="114300" distR="114300">
-            <wp:extent cx="2047875" cy="523875"/>
+            <wp:extent cx="5467350" cy="3467100"/>
             <wp:effectExtent b="0" l="0" r="0" t="0"/>
-            <wp:docPr id="2" name="image1.png"/>
+            <wp:docPr id="2" name="image4.png"/>
             <a:graphic>
               <a:graphicData uri="http://schemas.openxmlformats.org/drawingml/2006/picture">
                 <pic:pic>
                   <pic:nvPicPr>
-                    <pic:cNvPr id="0" name="image1.png"/>
+                    <pic:cNvPr id="0" name="image4.png"/>
                     <pic:cNvPicPr preferRelativeResize="0"/>
                   </pic:nvPicPr>
                   <pic:blipFill>
                     <a:blip r:embed="rId8"/>
+                    <a:srcRect b="0" l="0" r="0" t="0"/>
+                    <a:stretch>
+                      <a:fillRect/>
+                    </a:stretch>
+                  </pic:blipFill>
+                  <pic:spPr>
+                    <a:xfrm>
+                      <a:off x="0" y="0"/>
+                      <a:ext cx="5467350" cy="3467100"/>
+                    </a:xfrm>
+                    <a:prstGeom prst="rect"/>
+                    <a:ln/>
+                  </pic:spPr>
+                </pic:pic>
+              </a:graphicData>
+            </a:graphic>
+          </wp:inline>
+        </w:drawing>
+      </w:r>
+      <w:r>
+        <w:rPr>
+          <w:rFonts w:ascii="Times New Roman" w:cs="Times New Roman" w:eastAsia="Times New Roman" w:hAnsi="Times New Roman"/>
+          <w:sz w:val="24"/>
+          <w:szCs w:val="24"/>
+          <w:rtl w:val="0"/>
+        </w:rPr>
+        <w:br w:type="textWrapping"/>
+      </w:r>
+      <w:r>
+        <w:rPr>
+          <w:rFonts w:ascii="Times New Roman" w:cs="Times New Roman" w:eastAsia="Times New Roman" w:hAnsi="Times New Roman"/>
+          <w:sz w:val="24"/>
+          <w:szCs w:val="24"/>
+        </w:rPr>
+        <w:drawing>
+          <wp:inline distB="114300" distT="114300" distL="114300" distR="114300">
+            <wp:extent cx="2047875" cy="523875"/>
+            <wp:effectExtent b="0" l="0" r="0" t="0"/>
+            <wp:docPr id="3" name="image3.png"/>
+            <a:graphic>
+              <a:graphicData uri="http://schemas.openxmlformats.org/drawingml/2006/picture">
+                <pic:pic>
+                  <pic:nvPicPr>
+                    <pic:cNvPr id="0" name="image3.png"/>
+                    <pic:cNvPicPr preferRelativeResize="0"/>
+                  </pic:nvPicPr>
+                  <pic:blipFill>
+                    <a:blip r:embed="rId9"/>
                     <a:srcRect b="0" l="0" r="0" t="0"/>
                     <a:stretch>
                       <a:fillRect/>

</xml_diff>